<commit_message>
test case 04(adding new customer) has been developed
</commit_message>
<xml_diff>
--- a/testCases.docx
+++ b/testCases.docx
@@ -40,8 +40,8 @@
       <w:tblGrid>
         <w:gridCol w:w="1557"/>
         <w:gridCol w:w="1557"/>
-        <w:gridCol w:w="1558"/>
-        <w:gridCol w:w="1558"/>
+        <w:gridCol w:w="1921"/>
+        <w:gridCol w:w="1195"/>
         <w:gridCol w:w="1558"/>
         <w:gridCol w:w="1558"/>
         <w:gridCol w:w="1558"/>
@@ -94,7 +94,7 @@
         </w:tc>
         <w:tc>
           <w:tcPr>
-            <w:tcW w:w="1558" w:type="dxa"/>
+            <w:tcW w:w="1921" w:type="dxa"/>
           </w:tcPr>
           <w:p>
             <w:pPr>
@@ -115,7 +115,7 @@
         </w:tc>
         <w:tc>
           <w:tcPr>
-            <w:tcW w:w="1558" w:type="dxa"/>
+            <w:tcW w:w="1195" w:type="dxa"/>
           </w:tcPr>
           <w:p>
             <w:pPr>
@@ -246,7 +246,7 @@
         </w:tc>
         <w:tc>
           <w:tcPr>
-            <w:tcW w:w="1558" w:type="dxa"/>
+            <w:tcW w:w="1921" w:type="dxa"/>
           </w:tcPr>
           <w:p>
             <w:pPr>
@@ -288,7 +288,7 @@
         </w:tc>
         <w:tc>
           <w:tcPr>
-            <w:tcW w:w="1558" w:type="dxa"/>
+            <w:tcW w:w="1195" w:type="dxa"/>
           </w:tcPr>
           <w:p>
             <w:pPr>
@@ -418,7 +418,7 @@
         </w:tc>
         <w:tc>
           <w:tcPr>
-            <w:tcW w:w="1558" w:type="dxa"/>
+            <w:tcW w:w="1921" w:type="dxa"/>
           </w:tcPr>
           <w:p>
             <w:pPr>
@@ -468,7 +468,7 @@
         </w:tc>
         <w:tc>
           <w:tcPr>
-            <w:tcW w:w="1558" w:type="dxa"/>
+            <w:tcW w:w="1195" w:type="dxa"/>
           </w:tcPr>
           <w:p>
             <w:pPr>
@@ -598,6 +598,107 @@
         </w:tc>
         <w:tc>
           <w:tcPr>
+            <w:tcW w:w="1921" w:type="dxa"/>
+          </w:tcPr>
+          <w:p>
+            <w:pPr>
+              <w:rPr>
+                <w:sz w:val="24"/>
+                <w:szCs w:val="24"/>
+              </w:rPr>
+            </w:pPr>
+            <w:r>
+              <w:rPr>
+                <w:sz w:val="24"/>
+                <w:szCs w:val="24"/>
+              </w:rPr>
+              <w:t>(1)Enter into the website.</w:t>
+            </w:r>
+          </w:p>
+          <w:p>
+            <w:pPr>
+              <w:rPr>
+                <w:sz w:val="24"/>
+                <w:szCs w:val="24"/>
+              </w:rPr>
+            </w:pPr>
+            <w:r>
+              <w:rPr>
+                <w:sz w:val="24"/>
+                <w:szCs w:val="24"/>
+              </w:rPr>
+              <w:t>(2)Give username and password.</w:t>
+            </w:r>
+          </w:p>
+          <w:p>
+            <w:pPr>
+              <w:rPr>
+                <w:sz w:val="24"/>
+                <w:szCs w:val="24"/>
+              </w:rPr>
+            </w:pPr>
+            <w:r>
+              <w:rPr>
+                <w:sz w:val="24"/>
+                <w:szCs w:val="24"/>
+              </w:rPr>
+              <w:t>(3)Hit login button.</w:t>
+            </w:r>
+          </w:p>
+          <w:p>
+            <w:pPr>
+              <w:rPr>
+                <w:sz w:val="24"/>
+                <w:szCs w:val="24"/>
+              </w:rPr>
+            </w:pPr>
+            <w:r>
+              <w:rPr>
+                <w:sz w:val="24"/>
+                <w:szCs w:val="24"/>
+              </w:rPr>
+              <w:t>(4)Navigate to the manager’s page.</w:t>
+            </w:r>
+          </w:p>
+          <w:p>
+            <w:pPr>
+              <w:rPr>
+                <w:sz w:val="24"/>
+                <w:szCs w:val="24"/>
+              </w:rPr>
+            </w:pPr>
+            <w:r>
+              <w:rPr>
+                <w:sz w:val="24"/>
+                <w:szCs w:val="24"/>
+              </w:rPr>
+              <w:t>(5)Hit logout button.</w:t>
+            </w:r>
+          </w:p>
+        </w:tc>
+        <w:tc>
+          <w:tcPr>
+            <w:tcW w:w="1195" w:type="dxa"/>
+          </w:tcPr>
+          <w:p>
+            <w:pPr>
+              <w:jc w:val="both"/>
+              <w:rPr>
+                <w:sz w:val="24"/>
+                <w:szCs w:val="24"/>
+              </w:rPr>
+            </w:pPr>
+            <w:r>
+              <w:rPr>
+                <w:sz w:val="24"/>
+                <w:szCs w:val="24"/>
+              </w:rPr>
+              <w:t>TC_002</w:t>
+            </w:r>
+          </w:p>
+        </w:tc>
+        <w:tc>
+          <w:tcPr>
             <w:tcW w:w="1558" w:type="dxa"/>
           </w:tcPr>
           <w:p>
@@ -612,6 +713,115 @@
                 <w:sz w:val="24"/>
                 <w:szCs w:val="24"/>
               </w:rPr>
+              <w:t>It should return back to the homepage after successful logout.</w:t>
+            </w:r>
+          </w:p>
+        </w:tc>
+        <w:tc>
+          <w:tcPr>
+            <w:tcW w:w="1558" w:type="dxa"/>
+          </w:tcPr>
+          <w:p>
+            <w:pPr>
+              <w:jc w:val="both"/>
+              <w:rPr>
+                <w:sz w:val="24"/>
+                <w:szCs w:val="24"/>
+              </w:rPr>
+            </w:pPr>
+            <w:r>
+              <w:rPr>
+                <w:sz w:val="24"/>
+                <w:szCs w:val="24"/>
+              </w:rPr>
+              <w:t>Same as expected result.</w:t>
+            </w:r>
+          </w:p>
+        </w:tc>
+        <w:tc>
+          <w:tcPr>
+            <w:tcW w:w="1558" w:type="dxa"/>
+          </w:tcPr>
+          <w:p>
+            <w:pPr>
+              <w:jc w:val="both"/>
+              <w:rPr>
+                <w:sz w:val="24"/>
+                <w:szCs w:val="24"/>
+              </w:rPr>
+            </w:pPr>
+            <w:r>
+              <w:rPr>
+                <w:sz w:val="24"/>
+                <w:szCs w:val="24"/>
+              </w:rPr>
+              <w:t>Pass</w:t>
+            </w:r>
+          </w:p>
+        </w:tc>
+      </w:tr>
+      <w:tr>
+        <w:trPr>
+          <w:trHeight w:val="570"/>
+        </w:trPr>
+        <w:tc>
+          <w:tcPr>
+            <w:tcW w:w="1557" w:type="dxa"/>
+          </w:tcPr>
+          <w:p>
+            <w:pPr>
+              <w:jc w:val="both"/>
+              <w:rPr>
+                <w:sz w:val="24"/>
+                <w:szCs w:val="24"/>
+              </w:rPr>
+            </w:pPr>
+            <w:r>
+              <w:rPr>
+                <w:sz w:val="24"/>
+                <w:szCs w:val="24"/>
+              </w:rPr>
+              <w:t>TC_004</w:t>
+            </w:r>
+          </w:p>
+        </w:tc>
+        <w:tc>
+          <w:tcPr>
+            <w:tcW w:w="1557" w:type="dxa"/>
+          </w:tcPr>
+          <w:p>
+            <w:pPr>
+              <w:jc w:val="both"/>
+              <w:rPr>
+                <w:sz w:val="24"/>
+                <w:szCs w:val="24"/>
+              </w:rPr>
+            </w:pPr>
+            <w:r>
+              <w:rPr>
+                <w:sz w:val="24"/>
+                <w:szCs w:val="24"/>
+              </w:rPr>
+              <w:t>Create New Customer</w:t>
+            </w:r>
+          </w:p>
+        </w:tc>
+        <w:tc>
+          <w:tcPr>
+            <w:tcW w:w="1921" w:type="dxa"/>
+          </w:tcPr>
+          <w:p>
+            <w:pPr>
+              <w:rPr>
+                <w:sz w:val="24"/>
+                <w:szCs w:val="24"/>
+              </w:rPr>
+            </w:pPr>
+            <w:r>
+              <w:rPr>
+                <w:sz w:val="24"/>
+                <w:szCs w:val="24"/>
+              </w:rPr>
               <w:t>(1)Enter into the website.</w:t>
             </w:r>
           </w:p>
@@ -657,22 +867,80 @@
                 <w:sz w:val="24"/>
                 <w:szCs w:val="24"/>
               </w:rPr>
-              <w:t>(4)Navigate to the manager’s page.</w:t>
-            </w:r>
-          </w:p>
-          <w:p>
-            <w:pPr>
-              <w:rPr>
-                <w:sz w:val="24"/>
-                <w:szCs w:val="24"/>
-              </w:rPr>
-            </w:pPr>
-            <w:r>
-              <w:rPr>
-                <w:sz w:val="24"/>
-                <w:szCs w:val="24"/>
-              </w:rPr>
-              <w:t>(5)Hit logout button.</w:t>
+              <w:t xml:space="preserve">(4) </w:t>
+            </w:r>
+            <w:r>
+              <w:rPr>
+                <w:sz w:val="24"/>
+                <w:szCs w:val="24"/>
+              </w:rPr>
+              <w:t>Navigate to the manager’s page.</w:t>
+            </w:r>
+          </w:p>
+          <w:p>
+            <w:pPr>
+              <w:rPr>
+                <w:sz w:val="24"/>
+                <w:szCs w:val="24"/>
+              </w:rPr>
+            </w:pPr>
+            <w:r>
+              <w:rPr>
+                <w:sz w:val="24"/>
+                <w:szCs w:val="24"/>
+              </w:rPr>
+              <w:t>(5) Click “New Customer” option from left sidebar.</w:t>
+            </w:r>
+          </w:p>
+          <w:p>
+            <w:pPr>
+              <w:rPr>
+                <w:sz w:val="24"/>
+                <w:szCs w:val="24"/>
+              </w:rPr>
+            </w:pPr>
+            <w:r>
+              <w:rPr>
+                <w:sz w:val="24"/>
+                <w:szCs w:val="24"/>
+              </w:rPr>
+              <w:t>(6)Give all required options.</w:t>
+            </w:r>
+          </w:p>
+          <w:p>
+            <w:pPr>
+              <w:rPr>
+                <w:sz w:val="24"/>
+                <w:szCs w:val="24"/>
+              </w:rPr>
+            </w:pPr>
+            <w:r>
+              <w:rPr>
+                <w:sz w:val="24"/>
+                <w:szCs w:val="24"/>
+              </w:rPr>
+              <w:t>(7) Click “Submit”.</w:t>
+            </w:r>
+          </w:p>
+        </w:tc>
+        <w:tc>
+          <w:tcPr>
+            <w:tcW w:w="1195" w:type="dxa"/>
+          </w:tcPr>
+          <w:p>
+            <w:pPr>
+              <w:jc w:val="both"/>
+              <w:rPr>
+                <w:sz w:val="24"/>
+                <w:szCs w:val="24"/>
+              </w:rPr>
+            </w:pPr>
+            <w:r>
+              <w:rPr>
+                <w:sz w:val="24"/>
+                <w:szCs w:val="24"/>
+              </w:rPr>
+              <w:t>TC_002</w:t>
             </w:r>
           </w:p>
         </w:tc>
@@ -682,18 +950,17 @@
           </w:tcPr>
           <w:p>
             <w:pPr>
-              <w:jc w:val="both"/>
-              <w:rPr>
-                <w:sz w:val="24"/>
-                <w:szCs w:val="24"/>
-              </w:rPr>
-            </w:pPr>
-            <w:r>
-              <w:rPr>
-                <w:sz w:val="24"/>
-                <w:szCs w:val="24"/>
-              </w:rPr>
-              <w:t>TC_002</w:t>
+              <w:rPr>
+                <w:sz w:val="24"/>
+                <w:szCs w:val="24"/>
+              </w:rPr>
+            </w:pPr>
+            <w:r>
+              <w:rPr>
+                <w:sz w:val="24"/>
+                <w:szCs w:val="24"/>
+              </w:rPr>
+              <w:t>Registered customer details should be displayed with success message.</w:t>
             </w:r>
           </w:p>
         </w:tc>
@@ -703,38 +970,18 @@
           </w:tcPr>
           <w:p>
             <w:pPr>
-              <w:rPr>
-                <w:sz w:val="24"/>
-                <w:szCs w:val="24"/>
-              </w:rPr>
-            </w:pPr>
-            <w:r>
-              <w:rPr>
-                <w:sz w:val="24"/>
-                <w:szCs w:val="24"/>
-              </w:rPr>
-              <w:t>It should return back to the homepage after successful logout.</w:t>
-            </w:r>
-          </w:p>
-        </w:tc>
-        <w:tc>
-          <w:tcPr>
-            <w:tcW w:w="1558" w:type="dxa"/>
-          </w:tcPr>
-          <w:p>
-            <w:pPr>
-              <w:jc w:val="both"/>
-              <w:rPr>
-                <w:sz w:val="24"/>
-                <w:szCs w:val="24"/>
-              </w:rPr>
-            </w:pPr>
-            <w:r>
-              <w:rPr>
-                <w:sz w:val="24"/>
-                <w:szCs w:val="24"/>
-              </w:rPr>
-              <w:t>Same as expected result.</w:t>
+              <w:jc w:val="both"/>
+              <w:rPr>
+                <w:sz w:val="24"/>
+                <w:szCs w:val="24"/>
+              </w:rPr>
+            </w:pPr>
+            <w:r>
+              <w:rPr>
+                <w:sz w:val="24"/>
+                <w:szCs w:val="24"/>
+              </w:rPr>
+              <w:t>Same as expected result</w:t>
             </w:r>
           </w:p>
         </w:tc>

</xml_diff>

<commit_message>
No 5 test case & test script has been developed
</commit_message>
<xml_diff>
--- a/testCases.docx
+++ b/testCases.docx
@@ -364,6 +364,7 @@
               <w:rPr>
                 <w:sz w:val="24"/>
                 <w:szCs w:val="24"/>
+                <w:highlight w:val="green"/>
               </w:rPr>
               <w:t>Pass</w:t>
             </w:r>
@@ -544,6 +545,7 @@
               <w:rPr>
                 <w:sz w:val="24"/>
                 <w:szCs w:val="24"/>
+                <w:highlight w:val="green"/>
               </w:rPr>
               <w:t>Pass</w:t>
             </w:r>
@@ -754,6 +756,7 @@
               <w:rPr>
                 <w:sz w:val="24"/>
                 <w:szCs w:val="24"/>
+                <w:highlight w:val="green"/>
               </w:rPr>
               <w:t>Pass</w:t>
             </w:r>
@@ -867,14 +870,7 @@
                 <w:sz w:val="24"/>
                 <w:szCs w:val="24"/>
               </w:rPr>
-              <w:t xml:space="preserve">(4) </w:t>
-            </w:r>
-            <w:r>
-              <w:rPr>
-                <w:sz w:val="24"/>
-                <w:szCs w:val="24"/>
-              </w:rPr>
-              <w:t>Navigate to the manager’s page.</w:t>
+              <w:t>(4) Navigate to the manager’s page.</w:t>
             </w:r>
           </w:p>
           <w:p>
@@ -922,6 +918,14 @@
               <w:t>(7) Click “Submit”.</w:t>
             </w:r>
           </w:p>
+          <w:p>
+            <w:pPr>
+              <w:rPr>
+                <w:sz w:val="24"/>
+                <w:szCs w:val="24"/>
+              </w:rPr>
+            </w:pPr>
+          </w:p>
         </w:tc>
         <w:tc>
           <w:tcPr>
@@ -1001,8 +1005,281 @@
               <w:rPr>
                 <w:sz w:val="24"/>
                 <w:szCs w:val="24"/>
+                <w:highlight w:val="green"/>
               </w:rPr>
               <w:t>Pass</w:t>
+            </w:r>
+          </w:p>
+        </w:tc>
+      </w:tr>
+      <w:tr>
+        <w:trPr>
+          <w:trHeight w:val="570"/>
+        </w:trPr>
+        <w:tc>
+          <w:tcPr>
+            <w:tcW w:w="1557" w:type="dxa"/>
+          </w:tcPr>
+          <w:p>
+            <w:pPr>
+              <w:jc w:val="both"/>
+              <w:rPr>
+                <w:sz w:val="24"/>
+                <w:szCs w:val="24"/>
+              </w:rPr>
+            </w:pPr>
+            <w:r>
+              <w:rPr>
+                <w:sz w:val="24"/>
+                <w:szCs w:val="24"/>
+              </w:rPr>
+              <w:lastRenderedPageBreak/>
+              <w:t>TC_005</w:t>
+            </w:r>
+          </w:p>
+        </w:tc>
+        <w:tc>
+          <w:tcPr>
+            <w:tcW w:w="1557" w:type="dxa"/>
+          </w:tcPr>
+          <w:p>
+            <w:pPr>
+              <w:jc w:val="both"/>
+              <w:rPr>
+                <w:sz w:val="24"/>
+                <w:szCs w:val="24"/>
+              </w:rPr>
+            </w:pPr>
+            <w:r>
+              <w:rPr>
+                <w:sz w:val="24"/>
+                <w:szCs w:val="24"/>
+              </w:rPr>
+              <w:t>Edit customer</w:t>
+            </w:r>
+          </w:p>
+        </w:tc>
+        <w:tc>
+          <w:tcPr>
+            <w:tcW w:w="1921" w:type="dxa"/>
+          </w:tcPr>
+          <w:p>
+            <w:pPr>
+              <w:rPr>
+                <w:sz w:val="24"/>
+                <w:szCs w:val="24"/>
+              </w:rPr>
+            </w:pPr>
+            <w:r>
+              <w:rPr>
+                <w:sz w:val="24"/>
+                <w:szCs w:val="24"/>
+              </w:rPr>
+              <w:t>(1)Enter into the website.</w:t>
+            </w:r>
+          </w:p>
+          <w:p>
+            <w:pPr>
+              <w:rPr>
+                <w:sz w:val="24"/>
+                <w:szCs w:val="24"/>
+              </w:rPr>
+            </w:pPr>
+            <w:r>
+              <w:rPr>
+                <w:sz w:val="24"/>
+                <w:szCs w:val="24"/>
+              </w:rPr>
+              <w:t>(2)Give username and password.</w:t>
+            </w:r>
+          </w:p>
+          <w:p>
+            <w:pPr>
+              <w:rPr>
+                <w:sz w:val="24"/>
+                <w:szCs w:val="24"/>
+              </w:rPr>
+            </w:pPr>
+            <w:r>
+              <w:rPr>
+                <w:sz w:val="24"/>
+                <w:szCs w:val="24"/>
+              </w:rPr>
+              <w:t>(3)Hit login button.</w:t>
+            </w:r>
+          </w:p>
+          <w:p>
+            <w:pPr>
+              <w:rPr>
+                <w:sz w:val="24"/>
+                <w:szCs w:val="24"/>
+              </w:rPr>
+            </w:pPr>
+            <w:r>
+              <w:rPr>
+                <w:sz w:val="24"/>
+                <w:szCs w:val="24"/>
+              </w:rPr>
+              <w:t>(4) Navigate to the manager’s page.</w:t>
+            </w:r>
+          </w:p>
+          <w:p>
+            <w:pPr>
+              <w:rPr>
+                <w:sz w:val="24"/>
+                <w:szCs w:val="24"/>
+              </w:rPr>
+            </w:pPr>
+            <w:r>
+              <w:rPr>
+                <w:sz w:val="24"/>
+                <w:szCs w:val="24"/>
+              </w:rPr>
+              <w:t>(5) Click “Edit Customer”.</w:t>
+            </w:r>
+          </w:p>
+          <w:p>
+            <w:pPr>
+              <w:rPr>
+                <w:sz w:val="24"/>
+                <w:szCs w:val="24"/>
+              </w:rPr>
+            </w:pPr>
+            <w:r>
+              <w:rPr>
+                <w:sz w:val="24"/>
+                <w:szCs w:val="24"/>
+              </w:rPr>
+              <w:t>(6) Input customer ID.</w:t>
+            </w:r>
+          </w:p>
+          <w:p>
+            <w:pPr>
+              <w:rPr>
+                <w:sz w:val="24"/>
+                <w:szCs w:val="24"/>
+              </w:rPr>
+            </w:pPr>
+            <w:r>
+              <w:rPr>
+                <w:sz w:val="24"/>
+                <w:szCs w:val="24"/>
+              </w:rPr>
+              <w:t>(7) Click ‘Submit”</w:t>
+            </w:r>
+          </w:p>
+          <w:p>
+            <w:pPr>
+              <w:rPr>
+                <w:sz w:val="24"/>
+                <w:szCs w:val="24"/>
+              </w:rPr>
+            </w:pPr>
+            <w:r>
+              <w:rPr>
+                <w:sz w:val="24"/>
+                <w:szCs w:val="24"/>
+              </w:rPr>
+              <w:t>(8) Edit accessible field.</w:t>
+            </w:r>
+          </w:p>
+          <w:p>
+            <w:pPr>
+              <w:rPr>
+                <w:sz w:val="24"/>
+                <w:szCs w:val="24"/>
+              </w:rPr>
+            </w:pPr>
+            <w:r>
+              <w:rPr>
+                <w:sz w:val="24"/>
+                <w:szCs w:val="24"/>
+              </w:rPr>
+              <w:t>(9) Hit enter.</w:t>
+            </w:r>
+          </w:p>
+        </w:tc>
+        <w:tc>
+          <w:tcPr>
+            <w:tcW w:w="1195" w:type="dxa"/>
+          </w:tcPr>
+          <w:p>
+            <w:pPr>
+              <w:jc w:val="both"/>
+              <w:rPr>
+                <w:sz w:val="24"/>
+                <w:szCs w:val="24"/>
+              </w:rPr>
+            </w:pPr>
+            <w:r>
+              <w:rPr>
+                <w:sz w:val="24"/>
+                <w:szCs w:val="24"/>
+              </w:rPr>
+              <w:t>TC_002</w:t>
+            </w:r>
+          </w:p>
+        </w:tc>
+        <w:tc>
+          <w:tcPr>
+            <w:tcW w:w="1558" w:type="dxa"/>
+          </w:tcPr>
+          <w:p>
+            <w:pPr>
+              <w:rPr>
+                <w:sz w:val="24"/>
+                <w:szCs w:val="24"/>
+              </w:rPr>
+            </w:pPr>
+            <w:r>
+              <w:rPr>
+                <w:sz w:val="24"/>
+                <w:szCs w:val="24"/>
+              </w:rPr>
+              <w:t>Modification should be saved with success message.</w:t>
+            </w:r>
+          </w:p>
+        </w:tc>
+        <w:tc>
+          <w:tcPr>
+            <w:tcW w:w="1558" w:type="dxa"/>
+          </w:tcPr>
+          <w:p>
+            <w:pPr>
+              <w:jc w:val="both"/>
+              <w:rPr>
+                <w:sz w:val="24"/>
+                <w:szCs w:val="24"/>
+              </w:rPr>
+            </w:pPr>
+            <w:r>
+              <w:rPr>
+                <w:sz w:val="24"/>
+                <w:szCs w:val="24"/>
+              </w:rPr>
+              <w:t>Modification has been saved but there is a wrong alert message instead of success message.</w:t>
+            </w:r>
+          </w:p>
+        </w:tc>
+        <w:tc>
+          <w:tcPr>
+            <w:tcW w:w="1558" w:type="dxa"/>
+          </w:tcPr>
+          <w:p>
+            <w:pPr>
+              <w:jc w:val="both"/>
+              <w:rPr>
+                <w:sz w:val="24"/>
+                <w:szCs w:val="24"/>
+              </w:rPr>
+            </w:pPr>
+            <w:r>
+              <w:rPr>
+                <w:sz w:val="24"/>
+                <w:szCs w:val="24"/>
+                <w:highlight w:val="yellow"/>
+              </w:rPr>
+              <w:t>Partially passed.</w:t>
             </w:r>
             <w:bookmarkStart w:id="0" w:name="_GoBack"/>
             <w:bookmarkEnd w:id="0"/>

</xml_diff>

<commit_message>
modification in test case document
</commit_message>
<xml_diff>
--- a/testCases.docx
+++ b/testCases.docx
@@ -34,17 +34,19 @@
     <w:tbl>
       <w:tblPr>
         <w:tblStyle w:val="TableGrid"/>
-        <w:tblW w:w="10904" w:type="dxa"/>
+        <w:tblW w:w="14485" w:type="dxa"/>
+        <w:tblLayout w:type="fixed"/>
         <w:tblLook w:val="04A0" w:firstRow="1" w:lastRow="0" w:firstColumn="1" w:lastColumn="0" w:noHBand="0" w:noVBand="1"/>
       </w:tblPr>
       <w:tblGrid>
-        <w:gridCol w:w="1557"/>
-        <w:gridCol w:w="1557"/>
-        <w:gridCol w:w="1921"/>
-        <w:gridCol w:w="1195"/>
-        <w:gridCol w:w="1558"/>
-        <w:gridCol w:w="1558"/>
-        <w:gridCol w:w="1558"/>
+        <w:gridCol w:w="946"/>
+        <w:gridCol w:w="1314"/>
+        <w:gridCol w:w="3225"/>
+        <w:gridCol w:w="1710"/>
+        <w:gridCol w:w="2340"/>
+        <w:gridCol w:w="2070"/>
+        <w:gridCol w:w="1800"/>
+        <w:gridCol w:w="1080"/>
       </w:tblGrid>
       <w:tr>
         <w:trPr>
@@ -52,7 +54,7 @@
         </w:trPr>
         <w:tc>
           <w:tcPr>
-            <w:tcW w:w="1557" w:type="dxa"/>
+            <w:tcW w:w="946" w:type="dxa"/>
           </w:tcPr>
           <w:p>
             <w:pPr>
@@ -73,7 +75,7 @@
         </w:tc>
         <w:tc>
           <w:tcPr>
-            <w:tcW w:w="1557" w:type="dxa"/>
+            <w:tcW w:w="1314" w:type="dxa"/>
           </w:tcPr>
           <w:p>
             <w:pPr>
@@ -94,7 +96,7 @@
         </w:tc>
         <w:tc>
           <w:tcPr>
-            <w:tcW w:w="1921" w:type="dxa"/>
+            <w:tcW w:w="3225" w:type="dxa"/>
           </w:tcPr>
           <w:p>
             <w:pPr>
@@ -115,7 +117,7 @@
         </w:tc>
         <w:tc>
           <w:tcPr>
-            <w:tcW w:w="1195" w:type="dxa"/>
+            <w:tcW w:w="1710" w:type="dxa"/>
           </w:tcPr>
           <w:p>
             <w:pPr>
@@ -136,7 +138,28 @@
         </w:tc>
         <w:tc>
           <w:tcPr>
-            <w:tcW w:w="1558" w:type="dxa"/>
+            <w:tcW w:w="2340" w:type="dxa"/>
+          </w:tcPr>
+          <w:p>
+            <w:pPr>
+              <w:jc w:val="both"/>
+              <w:rPr>
+                <w:sz w:val="24"/>
+                <w:szCs w:val="24"/>
+              </w:rPr>
+            </w:pPr>
+            <w:r>
+              <w:rPr>
+                <w:sz w:val="24"/>
+                <w:szCs w:val="24"/>
+              </w:rPr>
+              <w:t>Test Data</w:t>
+            </w:r>
+          </w:p>
+        </w:tc>
+        <w:tc>
+          <w:tcPr>
+            <w:tcW w:w="2070" w:type="dxa"/>
           </w:tcPr>
           <w:p>
             <w:pPr>
@@ -157,7 +180,7 @@
         </w:tc>
         <w:tc>
           <w:tcPr>
-            <w:tcW w:w="1558" w:type="dxa"/>
+            <w:tcW w:w="1800" w:type="dxa"/>
           </w:tcPr>
           <w:p>
             <w:pPr>
@@ -178,7 +201,7 @@
         </w:tc>
         <w:tc>
           <w:tcPr>
-            <w:tcW w:w="1558" w:type="dxa"/>
+            <w:tcW w:w="1080" w:type="dxa"/>
           </w:tcPr>
           <w:p>
             <w:pPr>
@@ -204,7 +227,7 @@
         </w:trPr>
         <w:tc>
           <w:tcPr>
-            <w:tcW w:w="1557" w:type="dxa"/>
+            <w:tcW w:w="946" w:type="dxa"/>
           </w:tcPr>
           <w:p>
             <w:pPr>
@@ -225,7 +248,7 @@
         </w:tc>
         <w:tc>
           <w:tcPr>
-            <w:tcW w:w="1557" w:type="dxa"/>
+            <w:tcW w:w="1314" w:type="dxa"/>
           </w:tcPr>
           <w:p>
             <w:pPr>
@@ -246,7 +269,7 @@
         </w:tc>
         <w:tc>
           <w:tcPr>
-            <w:tcW w:w="1921" w:type="dxa"/>
+            <w:tcW w:w="3225" w:type="dxa"/>
           </w:tcPr>
           <w:p>
             <w:pPr>
@@ -288,7 +311,7 @@
         </w:tc>
         <w:tc>
           <w:tcPr>
-            <w:tcW w:w="1195" w:type="dxa"/>
+            <w:tcW w:w="1710" w:type="dxa"/>
           </w:tcPr>
           <w:p>
             <w:pPr>
@@ -309,7 +332,27 @@
         </w:tc>
         <w:tc>
           <w:tcPr>
-            <w:tcW w:w="1558" w:type="dxa"/>
+            <w:tcW w:w="2340" w:type="dxa"/>
+          </w:tcPr>
+          <w:p>
+            <w:pPr>
+              <w:rPr>
+                <w:sz w:val="24"/>
+                <w:szCs w:val="24"/>
+              </w:rPr>
+            </w:pPr>
+            <w:r>
+              <w:rPr>
+                <w:sz w:val="24"/>
+                <w:szCs w:val="24"/>
+              </w:rPr>
+              <w:t>https://demo.guru99.com/v4/index.php</w:t>
+            </w:r>
+          </w:p>
+        </w:tc>
+        <w:tc>
+          <w:tcPr>
+            <w:tcW w:w="2070" w:type="dxa"/>
           </w:tcPr>
           <w:p>
             <w:pPr>
@@ -329,7 +372,7 @@
         </w:tc>
         <w:tc>
           <w:tcPr>
-            <w:tcW w:w="1558" w:type="dxa"/>
+            <w:tcW w:w="1800" w:type="dxa"/>
           </w:tcPr>
           <w:p>
             <w:pPr>
@@ -350,7 +393,7 @@
         </w:tc>
         <w:tc>
           <w:tcPr>
-            <w:tcW w:w="1558" w:type="dxa"/>
+            <w:tcW w:w="1080" w:type="dxa"/>
           </w:tcPr>
           <w:p>
             <w:pPr>
@@ -377,7 +420,7 @@
         </w:trPr>
         <w:tc>
           <w:tcPr>
-            <w:tcW w:w="1557" w:type="dxa"/>
+            <w:tcW w:w="946" w:type="dxa"/>
           </w:tcPr>
           <w:p>
             <w:pPr>
@@ -398,7 +441,7 @@
         </w:tc>
         <w:tc>
           <w:tcPr>
-            <w:tcW w:w="1557" w:type="dxa"/>
+            <w:tcW w:w="1314" w:type="dxa"/>
           </w:tcPr>
           <w:p>
             <w:pPr>
@@ -419,21 +462,36 @@
         </w:tc>
         <w:tc>
           <w:tcPr>
-            <w:tcW w:w="1921" w:type="dxa"/>
-          </w:tcPr>
-          <w:p>
-            <w:pPr>
-              <w:rPr>
-                <w:sz w:val="24"/>
-                <w:szCs w:val="24"/>
-              </w:rPr>
-            </w:pPr>
-            <w:r>
-              <w:rPr>
-                <w:sz w:val="24"/>
-                <w:szCs w:val="24"/>
-              </w:rPr>
-              <w:t>(1)Enter into the website.</w:t>
+            <w:tcW w:w="3225" w:type="dxa"/>
+          </w:tcPr>
+          <w:p>
+            <w:pPr>
+              <w:rPr>
+                <w:sz w:val="24"/>
+                <w:szCs w:val="24"/>
+              </w:rPr>
+            </w:pPr>
+            <w:r>
+              <w:rPr>
+                <w:sz w:val="24"/>
+                <w:szCs w:val="24"/>
+              </w:rPr>
+              <w:t>(1)Execute 1</w:t>
+            </w:r>
+            <w:r>
+              <w:rPr>
+                <w:sz w:val="24"/>
+                <w:szCs w:val="24"/>
+                <w:vertAlign w:val="superscript"/>
+              </w:rPr>
+              <w:t>st</w:t>
+            </w:r>
+            <w:r>
+              <w:rPr>
+                <w:sz w:val="24"/>
+                <w:szCs w:val="24"/>
+              </w:rPr>
+              <w:t xml:space="preserve"> test case.</w:t>
             </w:r>
           </w:p>
           <w:p>
@@ -466,10 +524,32 @@
               <w:t>(3)Hit login button.</w:t>
             </w:r>
           </w:p>
-        </w:tc>
-        <w:tc>
-          <w:tcPr>
-            <w:tcW w:w="1195" w:type="dxa"/>
+          <w:p>
+            <w:pPr>
+              <w:rPr>
+                <w:sz w:val="24"/>
+                <w:szCs w:val="24"/>
+              </w:rPr>
+            </w:pPr>
+            <w:r>
+              <w:rPr>
+                <w:sz w:val="24"/>
+                <w:szCs w:val="24"/>
+              </w:rPr>
+              <w:t xml:space="preserve">(4) </w:t>
+            </w:r>
+            <w:r>
+              <w:rPr>
+                <w:sz w:val="24"/>
+                <w:szCs w:val="24"/>
+              </w:rPr>
+              <w:t>Navigate to the manager’s page.</w:t>
+            </w:r>
+          </w:p>
+        </w:tc>
+        <w:tc>
+          <w:tcPr>
+            <w:tcW w:w="1710" w:type="dxa"/>
           </w:tcPr>
           <w:p>
             <w:pPr>
@@ -490,7 +570,51 @@
         </w:tc>
         <w:tc>
           <w:tcPr>
-            <w:tcW w:w="1558" w:type="dxa"/>
+            <w:tcW w:w="2340" w:type="dxa"/>
+          </w:tcPr>
+          <w:p>
+            <w:pPr>
+              <w:rPr>
+                <w:sz w:val="24"/>
+                <w:szCs w:val="24"/>
+              </w:rPr>
+            </w:pPr>
+            <w:r>
+              <w:rPr>
+                <w:sz w:val="24"/>
+                <w:szCs w:val="24"/>
+              </w:rPr>
+              <w:t xml:space="preserve">User ID: </w:t>
+            </w:r>
+            <w:r>
+              <w:rPr>
+                <w:sz w:val="24"/>
+                <w:szCs w:val="24"/>
+              </w:rPr>
+              <w:t>mngr408769</w:t>
+            </w:r>
+            <w:r>
+              <w:rPr>
+                <w:sz w:val="24"/>
+                <w:szCs w:val="24"/>
+              </w:rPr>
+              <w:br/>
+              <w:t xml:space="preserve">password: </w:t>
+            </w:r>
+            <w:proofErr w:type="spellStart"/>
+            <w:r>
+              <w:rPr>
+                <w:sz w:val="24"/>
+                <w:szCs w:val="24"/>
+              </w:rPr>
+              <w:t>anasAgA</w:t>
+            </w:r>
+            <w:proofErr w:type="spellEnd"/>
+          </w:p>
+        </w:tc>
+        <w:tc>
+          <w:tcPr>
+            <w:tcW w:w="2070" w:type="dxa"/>
           </w:tcPr>
           <w:p>
             <w:pPr>
@@ -510,7 +634,7 @@
         </w:tc>
         <w:tc>
           <w:tcPr>
-            <w:tcW w:w="1558" w:type="dxa"/>
+            <w:tcW w:w="1800" w:type="dxa"/>
           </w:tcPr>
           <w:p>
             <w:pPr>
@@ -531,7 +655,7 @@
         </w:tc>
         <w:tc>
           <w:tcPr>
-            <w:tcW w:w="1558" w:type="dxa"/>
+            <w:tcW w:w="1080" w:type="dxa"/>
           </w:tcPr>
           <w:p>
             <w:pPr>
@@ -558,7 +682,7 @@
         </w:trPr>
         <w:tc>
           <w:tcPr>
-            <w:tcW w:w="1557" w:type="dxa"/>
+            <w:tcW w:w="946" w:type="dxa"/>
           </w:tcPr>
           <w:p>
             <w:pPr>
@@ -579,7 +703,7 @@
         </w:tc>
         <w:tc>
           <w:tcPr>
-            <w:tcW w:w="1557" w:type="dxa"/>
+            <w:tcW w:w="1314" w:type="dxa"/>
           </w:tcPr>
           <w:p>
             <w:pPr>
@@ -600,87 +724,57 @@
         </w:tc>
         <w:tc>
           <w:tcPr>
-            <w:tcW w:w="1921" w:type="dxa"/>
-          </w:tcPr>
-          <w:p>
-            <w:pPr>
-              <w:rPr>
-                <w:sz w:val="24"/>
-                <w:szCs w:val="24"/>
-              </w:rPr>
-            </w:pPr>
-            <w:r>
-              <w:rPr>
-                <w:sz w:val="24"/>
-                <w:szCs w:val="24"/>
-              </w:rPr>
-              <w:t>(1)Enter into the website.</w:t>
-            </w:r>
-          </w:p>
-          <w:p>
-            <w:pPr>
-              <w:rPr>
-                <w:sz w:val="24"/>
-                <w:szCs w:val="24"/>
-              </w:rPr>
-            </w:pPr>
-            <w:r>
-              <w:rPr>
-                <w:sz w:val="24"/>
-                <w:szCs w:val="24"/>
-              </w:rPr>
-              <w:t>(2)Give username and password.</w:t>
-            </w:r>
-          </w:p>
-          <w:p>
-            <w:pPr>
-              <w:rPr>
-                <w:sz w:val="24"/>
-                <w:szCs w:val="24"/>
-              </w:rPr>
-            </w:pPr>
-            <w:r>
-              <w:rPr>
-                <w:sz w:val="24"/>
-                <w:szCs w:val="24"/>
-              </w:rPr>
-              <w:t>(3)Hit login button.</w:t>
-            </w:r>
-          </w:p>
-          <w:p>
-            <w:pPr>
-              <w:rPr>
-                <w:sz w:val="24"/>
-                <w:szCs w:val="24"/>
-              </w:rPr>
-            </w:pPr>
-            <w:r>
-              <w:rPr>
-                <w:sz w:val="24"/>
-                <w:szCs w:val="24"/>
-              </w:rPr>
-              <w:t>(4)Navigate to the manager’s page.</w:t>
-            </w:r>
-          </w:p>
-          <w:p>
-            <w:pPr>
-              <w:rPr>
-                <w:sz w:val="24"/>
-                <w:szCs w:val="24"/>
-              </w:rPr>
-            </w:pPr>
-            <w:r>
-              <w:rPr>
-                <w:sz w:val="24"/>
-                <w:szCs w:val="24"/>
-              </w:rPr>
-              <w:t>(5)Hit logout button.</w:t>
-            </w:r>
-          </w:p>
-        </w:tc>
-        <w:tc>
-          <w:tcPr>
-            <w:tcW w:w="1195" w:type="dxa"/>
+            <w:tcW w:w="3225" w:type="dxa"/>
+          </w:tcPr>
+          <w:p>
+            <w:pPr>
+              <w:rPr>
+                <w:sz w:val="24"/>
+                <w:szCs w:val="24"/>
+              </w:rPr>
+            </w:pPr>
+            <w:r>
+              <w:rPr>
+                <w:sz w:val="24"/>
+                <w:szCs w:val="24"/>
+              </w:rPr>
+              <w:t>(1) Execute 2</w:t>
+            </w:r>
+            <w:r>
+              <w:rPr>
+                <w:sz w:val="24"/>
+                <w:szCs w:val="24"/>
+                <w:vertAlign w:val="superscript"/>
+              </w:rPr>
+              <w:t>nd</w:t>
+            </w:r>
+            <w:r>
+              <w:rPr>
+                <w:sz w:val="24"/>
+                <w:szCs w:val="24"/>
+              </w:rPr>
+              <w:t xml:space="preserve"> test case.</w:t>
+            </w:r>
+          </w:p>
+          <w:p>
+            <w:pPr>
+              <w:rPr>
+                <w:sz w:val="24"/>
+                <w:szCs w:val="24"/>
+              </w:rPr>
+            </w:pPr>
+            <w:r>
+              <w:rPr>
+                <w:sz w:val="24"/>
+                <w:szCs w:val="24"/>
+              </w:rPr>
+              <w:t>(2) Hit logout button.</w:t>
+            </w:r>
+          </w:p>
+        </w:tc>
+        <w:tc>
+          <w:tcPr>
+            <w:tcW w:w="1710" w:type="dxa"/>
           </w:tcPr>
           <w:p>
             <w:pPr>
@@ -701,7 +795,20 @@
         </w:tc>
         <w:tc>
           <w:tcPr>
-            <w:tcW w:w="1558" w:type="dxa"/>
+            <w:tcW w:w="2340" w:type="dxa"/>
+          </w:tcPr>
+          <w:p>
+            <w:pPr>
+              <w:rPr>
+                <w:sz w:val="24"/>
+                <w:szCs w:val="24"/>
+              </w:rPr>
+            </w:pPr>
+          </w:p>
+        </w:tc>
+        <w:tc>
+          <w:tcPr>
+            <w:tcW w:w="2070" w:type="dxa"/>
           </w:tcPr>
           <w:p>
             <w:pPr>
@@ -721,7 +828,7 @@
         </w:tc>
         <w:tc>
           <w:tcPr>
-            <w:tcW w:w="1558" w:type="dxa"/>
+            <w:tcW w:w="1800" w:type="dxa"/>
           </w:tcPr>
           <w:p>
             <w:pPr>
@@ -742,7 +849,385 @@
         </w:tc>
         <w:tc>
           <w:tcPr>
-            <w:tcW w:w="1558" w:type="dxa"/>
+            <w:tcW w:w="1080" w:type="dxa"/>
+          </w:tcPr>
+          <w:p>
+            <w:pPr>
+              <w:jc w:val="both"/>
+              <w:rPr>
+                <w:sz w:val="24"/>
+                <w:szCs w:val="24"/>
+              </w:rPr>
+            </w:pPr>
+            <w:r>
+              <w:rPr>
+                <w:sz w:val="24"/>
+                <w:szCs w:val="24"/>
+                <w:highlight w:val="green"/>
+              </w:rPr>
+              <w:t>Pass</w:t>
+            </w:r>
+          </w:p>
+        </w:tc>
+      </w:tr>
+      <w:tr>
+        <w:trPr>
+          <w:trHeight w:val="4697"/>
+        </w:trPr>
+        <w:tc>
+          <w:tcPr>
+            <w:tcW w:w="946" w:type="dxa"/>
+          </w:tcPr>
+          <w:p>
+            <w:pPr>
+              <w:jc w:val="both"/>
+              <w:rPr>
+                <w:sz w:val="24"/>
+                <w:szCs w:val="24"/>
+              </w:rPr>
+            </w:pPr>
+            <w:r>
+              <w:rPr>
+                <w:sz w:val="24"/>
+                <w:szCs w:val="24"/>
+              </w:rPr>
+              <w:t>TC_004</w:t>
+            </w:r>
+          </w:p>
+        </w:tc>
+        <w:tc>
+          <w:tcPr>
+            <w:tcW w:w="1314" w:type="dxa"/>
+          </w:tcPr>
+          <w:p>
+            <w:pPr>
+              <w:jc w:val="both"/>
+              <w:rPr>
+                <w:sz w:val="24"/>
+                <w:szCs w:val="24"/>
+              </w:rPr>
+            </w:pPr>
+            <w:r>
+              <w:rPr>
+                <w:sz w:val="24"/>
+                <w:szCs w:val="24"/>
+              </w:rPr>
+              <w:t>Create New Customer</w:t>
+            </w:r>
+          </w:p>
+        </w:tc>
+        <w:tc>
+          <w:tcPr>
+            <w:tcW w:w="3225" w:type="dxa"/>
+          </w:tcPr>
+          <w:p>
+            <w:pPr>
+              <w:rPr>
+                <w:sz w:val="24"/>
+                <w:szCs w:val="24"/>
+              </w:rPr>
+            </w:pPr>
+            <w:r>
+              <w:rPr>
+                <w:sz w:val="24"/>
+                <w:szCs w:val="24"/>
+              </w:rPr>
+              <w:t xml:space="preserve">(1) </w:t>
+            </w:r>
+            <w:r>
+              <w:rPr>
+                <w:sz w:val="24"/>
+                <w:szCs w:val="24"/>
+              </w:rPr>
+              <w:t>Execute 2</w:t>
+            </w:r>
+            <w:r>
+              <w:rPr>
+                <w:sz w:val="24"/>
+                <w:szCs w:val="24"/>
+                <w:vertAlign w:val="superscript"/>
+              </w:rPr>
+              <w:t>nd</w:t>
+            </w:r>
+            <w:r>
+              <w:rPr>
+                <w:sz w:val="24"/>
+                <w:szCs w:val="24"/>
+              </w:rPr>
+              <w:t xml:space="preserve"> test case.</w:t>
+            </w:r>
+          </w:p>
+          <w:p>
+            <w:pPr>
+              <w:rPr>
+                <w:sz w:val="24"/>
+                <w:szCs w:val="24"/>
+              </w:rPr>
+            </w:pPr>
+            <w:r>
+              <w:rPr>
+                <w:sz w:val="24"/>
+                <w:szCs w:val="24"/>
+              </w:rPr>
+              <w:t>(2) Click “New Customer” option from left sidebar.</w:t>
+            </w:r>
+          </w:p>
+          <w:p>
+            <w:pPr>
+              <w:rPr>
+                <w:sz w:val="24"/>
+                <w:szCs w:val="24"/>
+              </w:rPr>
+            </w:pPr>
+            <w:r>
+              <w:rPr>
+                <w:sz w:val="24"/>
+                <w:szCs w:val="24"/>
+              </w:rPr>
+              <w:t>(3)Give all required options.</w:t>
+            </w:r>
+          </w:p>
+          <w:p>
+            <w:pPr>
+              <w:rPr>
+                <w:sz w:val="24"/>
+                <w:szCs w:val="24"/>
+              </w:rPr>
+            </w:pPr>
+            <w:r>
+              <w:rPr>
+                <w:sz w:val="24"/>
+                <w:szCs w:val="24"/>
+              </w:rPr>
+              <w:t>(4) Click “Submit”.</w:t>
+            </w:r>
+          </w:p>
+          <w:p>
+            <w:pPr>
+              <w:rPr>
+                <w:sz w:val="24"/>
+                <w:szCs w:val="24"/>
+              </w:rPr>
+            </w:pPr>
+          </w:p>
+        </w:tc>
+        <w:tc>
+          <w:tcPr>
+            <w:tcW w:w="1710" w:type="dxa"/>
+          </w:tcPr>
+          <w:p>
+            <w:pPr>
+              <w:jc w:val="both"/>
+              <w:rPr>
+                <w:sz w:val="24"/>
+                <w:szCs w:val="24"/>
+              </w:rPr>
+            </w:pPr>
+            <w:r>
+              <w:rPr>
+                <w:sz w:val="24"/>
+                <w:szCs w:val="24"/>
+              </w:rPr>
+              <w:t>TC_002</w:t>
+            </w:r>
+          </w:p>
+        </w:tc>
+        <w:tc>
+          <w:tcPr>
+            <w:tcW w:w="2340" w:type="dxa"/>
+          </w:tcPr>
+          <w:p>
+            <w:pPr>
+              <w:rPr>
+                <w:sz w:val="24"/>
+                <w:szCs w:val="24"/>
+              </w:rPr>
+            </w:pPr>
+            <w:r>
+              <w:rPr>
+                <w:sz w:val="24"/>
+                <w:szCs w:val="24"/>
+              </w:rPr>
+              <w:t xml:space="preserve">Name: </w:t>
+            </w:r>
+            <w:proofErr w:type="spellStart"/>
+            <w:r>
+              <w:rPr>
+                <w:sz w:val="24"/>
+                <w:szCs w:val="24"/>
+              </w:rPr>
+              <w:t>Shihab</w:t>
+            </w:r>
+            <w:proofErr w:type="spellEnd"/>
+            <w:r>
+              <w:rPr>
+                <w:sz w:val="24"/>
+                <w:szCs w:val="24"/>
+              </w:rPr>
+              <w:br/>
+              <w:t>Gender: Female</w:t>
+            </w:r>
+            <w:r>
+              <w:rPr>
+                <w:sz w:val="24"/>
+                <w:szCs w:val="24"/>
+              </w:rPr>
+              <w:br/>
+              <w:t>DOB: 05/17/1996</w:t>
+            </w:r>
+            <w:r>
+              <w:rPr>
+                <w:sz w:val="24"/>
+                <w:szCs w:val="24"/>
+              </w:rPr>
+              <w:br/>
+              <w:t>Address: Mirpur</w:t>
+            </w:r>
+          </w:p>
+          <w:p>
+            <w:pPr>
+              <w:rPr>
+                <w:sz w:val="24"/>
+                <w:szCs w:val="24"/>
+              </w:rPr>
+            </w:pPr>
+            <w:r>
+              <w:rPr>
+                <w:sz w:val="24"/>
+                <w:szCs w:val="24"/>
+              </w:rPr>
+              <w:t>City: Dhaka</w:t>
+            </w:r>
+          </w:p>
+          <w:p>
+            <w:pPr>
+              <w:rPr>
+                <w:sz w:val="24"/>
+                <w:szCs w:val="24"/>
+              </w:rPr>
+            </w:pPr>
+            <w:r>
+              <w:rPr>
+                <w:sz w:val="24"/>
+                <w:szCs w:val="24"/>
+              </w:rPr>
+              <w:t>State: Dhaka</w:t>
+            </w:r>
+          </w:p>
+          <w:p>
+            <w:pPr>
+              <w:rPr>
+                <w:sz w:val="24"/>
+                <w:szCs w:val="24"/>
+              </w:rPr>
+            </w:pPr>
+            <w:r>
+              <w:rPr>
+                <w:sz w:val="24"/>
+                <w:szCs w:val="24"/>
+              </w:rPr>
+              <w:t>Pin: 121601</w:t>
+            </w:r>
+          </w:p>
+          <w:p>
+            <w:pPr>
+              <w:rPr>
+                <w:sz w:val="24"/>
+                <w:szCs w:val="24"/>
+              </w:rPr>
+            </w:pPr>
+            <w:r>
+              <w:rPr>
+                <w:sz w:val="24"/>
+                <w:szCs w:val="24"/>
+              </w:rPr>
+              <w:t>Contact: 01765841854</w:t>
+            </w:r>
+          </w:p>
+          <w:p>
+            <w:pPr>
+              <w:rPr>
+                <w:sz w:val="24"/>
+                <w:szCs w:val="24"/>
+              </w:rPr>
+            </w:pPr>
+            <w:r>
+              <w:rPr>
+                <w:sz w:val="24"/>
+                <w:szCs w:val="24"/>
+              </w:rPr>
+              <w:t>Email:a.b.m.shihab57@gmail.com</w:t>
+            </w:r>
+          </w:p>
+          <w:p>
+            <w:pPr>
+              <w:rPr>
+                <w:sz w:val="24"/>
+                <w:szCs w:val="24"/>
+              </w:rPr>
+            </w:pPr>
+            <w:r>
+              <w:rPr>
+                <w:sz w:val="24"/>
+                <w:szCs w:val="24"/>
+              </w:rPr>
+              <w:t xml:space="preserve">Password: </w:t>
+            </w:r>
+            <w:proofErr w:type="spellStart"/>
+            <w:r>
+              <w:rPr>
+                <w:sz w:val="24"/>
+                <w:szCs w:val="24"/>
+              </w:rPr>
+              <w:t>anasAgA</w:t>
+            </w:r>
+            <w:proofErr w:type="spellEnd"/>
+          </w:p>
+        </w:tc>
+        <w:tc>
+          <w:tcPr>
+            <w:tcW w:w="2070" w:type="dxa"/>
+          </w:tcPr>
+          <w:p>
+            <w:pPr>
+              <w:rPr>
+                <w:sz w:val="24"/>
+                <w:szCs w:val="24"/>
+              </w:rPr>
+            </w:pPr>
+            <w:r>
+              <w:rPr>
+                <w:sz w:val="24"/>
+                <w:szCs w:val="24"/>
+              </w:rPr>
+              <w:t>Registered customer details should be displayed with success message.</w:t>
+            </w:r>
+          </w:p>
+        </w:tc>
+        <w:tc>
+          <w:tcPr>
+            <w:tcW w:w="1800" w:type="dxa"/>
+          </w:tcPr>
+          <w:p>
+            <w:pPr>
+              <w:jc w:val="both"/>
+              <w:rPr>
+                <w:sz w:val="24"/>
+                <w:szCs w:val="24"/>
+              </w:rPr>
+            </w:pPr>
+            <w:r>
+              <w:rPr>
+                <w:sz w:val="24"/>
+                <w:szCs w:val="24"/>
+              </w:rPr>
+              <w:t>Same as expected result</w:t>
+            </w:r>
+          </w:p>
+        </w:tc>
+        <w:tc>
+          <w:tcPr>
+            <w:tcW w:w="1080" w:type="dxa"/>
           </w:tcPr>
           <w:p>
             <w:pPr>
@@ -769,256 +1254,7 @@
         </w:trPr>
         <w:tc>
           <w:tcPr>
-            <w:tcW w:w="1557" w:type="dxa"/>
-          </w:tcPr>
-          <w:p>
-            <w:pPr>
-              <w:jc w:val="both"/>
-              <w:rPr>
-                <w:sz w:val="24"/>
-                <w:szCs w:val="24"/>
-              </w:rPr>
-            </w:pPr>
-            <w:r>
-              <w:rPr>
-                <w:sz w:val="24"/>
-                <w:szCs w:val="24"/>
-              </w:rPr>
-              <w:t>TC_004</w:t>
-            </w:r>
-          </w:p>
-        </w:tc>
-        <w:tc>
-          <w:tcPr>
-            <w:tcW w:w="1557" w:type="dxa"/>
-          </w:tcPr>
-          <w:p>
-            <w:pPr>
-              <w:jc w:val="both"/>
-              <w:rPr>
-                <w:sz w:val="24"/>
-                <w:szCs w:val="24"/>
-              </w:rPr>
-            </w:pPr>
-            <w:r>
-              <w:rPr>
-                <w:sz w:val="24"/>
-                <w:szCs w:val="24"/>
-              </w:rPr>
-              <w:t>Create New Customer</w:t>
-            </w:r>
-          </w:p>
-        </w:tc>
-        <w:tc>
-          <w:tcPr>
-            <w:tcW w:w="1921" w:type="dxa"/>
-          </w:tcPr>
-          <w:p>
-            <w:pPr>
-              <w:rPr>
-                <w:sz w:val="24"/>
-                <w:szCs w:val="24"/>
-              </w:rPr>
-            </w:pPr>
-            <w:r>
-              <w:rPr>
-                <w:sz w:val="24"/>
-                <w:szCs w:val="24"/>
-              </w:rPr>
-              <w:t>(1)Enter into the website.</w:t>
-            </w:r>
-          </w:p>
-          <w:p>
-            <w:pPr>
-              <w:rPr>
-                <w:sz w:val="24"/>
-                <w:szCs w:val="24"/>
-              </w:rPr>
-            </w:pPr>
-            <w:r>
-              <w:rPr>
-                <w:sz w:val="24"/>
-                <w:szCs w:val="24"/>
-              </w:rPr>
-              <w:t>(2)Give username and password.</w:t>
-            </w:r>
-          </w:p>
-          <w:p>
-            <w:pPr>
-              <w:rPr>
-                <w:sz w:val="24"/>
-                <w:szCs w:val="24"/>
-              </w:rPr>
-            </w:pPr>
-            <w:r>
-              <w:rPr>
-                <w:sz w:val="24"/>
-                <w:szCs w:val="24"/>
-              </w:rPr>
-              <w:t>(3)Hit login button.</w:t>
-            </w:r>
-          </w:p>
-          <w:p>
-            <w:pPr>
-              <w:rPr>
-                <w:sz w:val="24"/>
-                <w:szCs w:val="24"/>
-              </w:rPr>
-            </w:pPr>
-            <w:r>
-              <w:rPr>
-                <w:sz w:val="24"/>
-                <w:szCs w:val="24"/>
-              </w:rPr>
-              <w:t>(4) Navigate to the manager’s page.</w:t>
-            </w:r>
-          </w:p>
-          <w:p>
-            <w:pPr>
-              <w:rPr>
-                <w:sz w:val="24"/>
-                <w:szCs w:val="24"/>
-              </w:rPr>
-            </w:pPr>
-            <w:r>
-              <w:rPr>
-                <w:sz w:val="24"/>
-                <w:szCs w:val="24"/>
-              </w:rPr>
-              <w:t>(5) Click “New Customer” option from left sidebar.</w:t>
-            </w:r>
-          </w:p>
-          <w:p>
-            <w:pPr>
-              <w:rPr>
-                <w:sz w:val="24"/>
-                <w:szCs w:val="24"/>
-              </w:rPr>
-            </w:pPr>
-            <w:r>
-              <w:rPr>
-                <w:sz w:val="24"/>
-                <w:szCs w:val="24"/>
-              </w:rPr>
-              <w:t>(6)Give all required options.</w:t>
-            </w:r>
-          </w:p>
-          <w:p>
-            <w:pPr>
-              <w:rPr>
-                <w:sz w:val="24"/>
-                <w:szCs w:val="24"/>
-              </w:rPr>
-            </w:pPr>
-            <w:r>
-              <w:rPr>
-                <w:sz w:val="24"/>
-                <w:szCs w:val="24"/>
-              </w:rPr>
-              <w:t>(7) Click “Submit”.</w:t>
-            </w:r>
-          </w:p>
-          <w:p>
-            <w:pPr>
-              <w:rPr>
-                <w:sz w:val="24"/>
-                <w:szCs w:val="24"/>
-              </w:rPr>
-            </w:pPr>
-          </w:p>
-        </w:tc>
-        <w:tc>
-          <w:tcPr>
-            <w:tcW w:w="1195" w:type="dxa"/>
-          </w:tcPr>
-          <w:p>
-            <w:pPr>
-              <w:jc w:val="both"/>
-              <w:rPr>
-                <w:sz w:val="24"/>
-                <w:szCs w:val="24"/>
-              </w:rPr>
-            </w:pPr>
-            <w:r>
-              <w:rPr>
-                <w:sz w:val="24"/>
-                <w:szCs w:val="24"/>
-              </w:rPr>
-              <w:t>TC_002</w:t>
-            </w:r>
-          </w:p>
-        </w:tc>
-        <w:tc>
-          <w:tcPr>
-            <w:tcW w:w="1558" w:type="dxa"/>
-          </w:tcPr>
-          <w:p>
-            <w:pPr>
-              <w:rPr>
-                <w:sz w:val="24"/>
-                <w:szCs w:val="24"/>
-              </w:rPr>
-            </w:pPr>
-            <w:r>
-              <w:rPr>
-                <w:sz w:val="24"/>
-                <w:szCs w:val="24"/>
-              </w:rPr>
-              <w:t>Registered customer details should be displayed with success message.</w:t>
-            </w:r>
-          </w:p>
-        </w:tc>
-        <w:tc>
-          <w:tcPr>
-            <w:tcW w:w="1558" w:type="dxa"/>
-          </w:tcPr>
-          <w:p>
-            <w:pPr>
-              <w:jc w:val="both"/>
-              <w:rPr>
-                <w:sz w:val="24"/>
-                <w:szCs w:val="24"/>
-              </w:rPr>
-            </w:pPr>
-            <w:r>
-              <w:rPr>
-                <w:sz w:val="24"/>
-                <w:szCs w:val="24"/>
-              </w:rPr>
-              <w:t>Same as expected result</w:t>
-            </w:r>
-          </w:p>
-        </w:tc>
-        <w:tc>
-          <w:tcPr>
-            <w:tcW w:w="1558" w:type="dxa"/>
-          </w:tcPr>
-          <w:p>
-            <w:pPr>
-              <w:jc w:val="both"/>
-              <w:rPr>
-                <w:sz w:val="24"/>
-                <w:szCs w:val="24"/>
-              </w:rPr>
-            </w:pPr>
-            <w:r>
-              <w:rPr>
-                <w:sz w:val="24"/>
-                <w:szCs w:val="24"/>
-                <w:highlight w:val="green"/>
-              </w:rPr>
-              <w:t>Pass</w:t>
-            </w:r>
-          </w:p>
-        </w:tc>
-      </w:tr>
-      <w:tr>
-        <w:trPr>
-          <w:trHeight w:val="570"/>
-        </w:trPr>
-        <w:tc>
-          <w:tcPr>
-            <w:tcW w:w="1557" w:type="dxa"/>
+            <w:tcW w:w="946" w:type="dxa"/>
           </w:tcPr>
           <w:p>
             <w:pPr>
@@ -1040,7 +1276,7 @@
         </w:tc>
         <w:tc>
           <w:tcPr>
-            <w:tcW w:w="1557" w:type="dxa"/>
+            <w:tcW w:w="1314" w:type="dxa"/>
           </w:tcPr>
           <w:p>
             <w:pPr>
@@ -1061,228 +1297,269 @@
         </w:tc>
         <w:tc>
           <w:tcPr>
-            <w:tcW w:w="1921" w:type="dxa"/>
-          </w:tcPr>
-          <w:p>
-            <w:pPr>
-              <w:rPr>
-                <w:sz w:val="24"/>
-                <w:szCs w:val="24"/>
-              </w:rPr>
-            </w:pPr>
-            <w:r>
-              <w:rPr>
-                <w:sz w:val="24"/>
-                <w:szCs w:val="24"/>
-              </w:rPr>
-              <w:t>(1)Enter into the website.</w:t>
-            </w:r>
-          </w:p>
-          <w:p>
-            <w:pPr>
-              <w:rPr>
-                <w:sz w:val="24"/>
-                <w:szCs w:val="24"/>
-              </w:rPr>
-            </w:pPr>
-            <w:r>
-              <w:rPr>
-                <w:sz w:val="24"/>
-                <w:szCs w:val="24"/>
-              </w:rPr>
-              <w:t>(2)Give username and password.</w:t>
-            </w:r>
-          </w:p>
-          <w:p>
-            <w:pPr>
-              <w:rPr>
-                <w:sz w:val="24"/>
-                <w:szCs w:val="24"/>
-              </w:rPr>
-            </w:pPr>
-            <w:r>
-              <w:rPr>
-                <w:sz w:val="24"/>
-                <w:szCs w:val="24"/>
-              </w:rPr>
-              <w:t>(3)Hit login button.</w:t>
-            </w:r>
-          </w:p>
-          <w:p>
-            <w:pPr>
-              <w:rPr>
-                <w:sz w:val="24"/>
-                <w:szCs w:val="24"/>
-              </w:rPr>
-            </w:pPr>
-            <w:r>
-              <w:rPr>
-                <w:sz w:val="24"/>
-                <w:szCs w:val="24"/>
-              </w:rPr>
-              <w:t>(4) Navigate to the manager’s page.</w:t>
-            </w:r>
-          </w:p>
-          <w:p>
-            <w:pPr>
-              <w:rPr>
-                <w:sz w:val="24"/>
-                <w:szCs w:val="24"/>
-              </w:rPr>
-            </w:pPr>
-            <w:r>
-              <w:rPr>
-                <w:sz w:val="24"/>
-                <w:szCs w:val="24"/>
-              </w:rPr>
-              <w:t>(5) Click “Edit Customer”.</w:t>
-            </w:r>
-          </w:p>
-          <w:p>
-            <w:pPr>
-              <w:rPr>
-                <w:sz w:val="24"/>
-                <w:szCs w:val="24"/>
-              </w:rPr>
-            </w:pPr>
-            <w:r>
-              <w:rPr>
-                <w:sz w:val="24"/>
-                <w:szCs w:val="24"/>
-              </w:rPr>
-              <w:t>(6) Input customer ID.</w:t>
-            </w:r>
-          </w:p>
-          <w:p>
-            <w:pPr>
-              <w:rPr>
-                <w:sz w:val="24"/>
-                <w:szCs w:val="24"/>
-              </w:rPr>
-            </w:pPr>
-            <w:r>
-              <w:rPr>
-                <w:sz w:val="24"/>
-                <w:szCs w:val="24"/>
-              </w:rPr>
-              <w:t>(7) Click ‘Submit”</w:t>
-            </w:r>
-          </w:p>
-          <w:p>
-            <w:pPr>
-              <w:rPr>
-                <w:sz w:val="24"/>
-                <w:szCs w:val="24"/>
-              </w:rPr>
-            </w:pPr>
-            <w:r>
-              <w:rPr>
-                <w:sz w:val="24"/>
-                <w:szCs w:val="24"/>
-              </w:rPr>
-              <w:t>(8) Edit accessible field.</w:t>
-            </w:r>
-          </w:p>
-          <w:p>
-            <w:pPr>
-              <w:rPr>
-                <w:sz w:val="24"/>
-                <w:szCs w:val="24"/>
-              </w:rPr>
-            </w:pPr>
-            <w:r>
-              <w:rPr>
-                <w:sz w:val="24"/>
-                <w:szCs w:val="24"/>
-              </w:rPr>
-              <w:t>(9) Hit enter.</w:t>
-            </w:r>
-          </w:p>
-        </w:tc>
-        <w:tc>
-          <w:tcPr>
-            <w:tcW w:w="1195" w:type="dxa"/>
-          </w:tcPr>
-          <w:p>
-            <w:pPr>
-              <w:jc w:val="both"/>
-              <w:rPr>
-                <w:sz w:val="24"/>
-                <w:szCs w:val="24"/>
-              </w:rPr>
-            </w:pPr>
-            <w:r>
-              <w:rPr>
-                <w:sz w:val="24"/>
-                <w:szCs w:val="24"/>
-              </w:rPr>
-              <w:t>TC_002</w:t>
-            </w:r>
-          </w:p>
-        </w:tc>
-        <w:tc>
-          <w:tcPr>
-            <w:tcW w:w="1558" w:type="dxa"/>
-          </w:tcPr>
-          <w:p>
-            <w:pPr>
-              <w:rPr>
-                <w:sz w:val="24"/>
-                <w:szCs w:val="24"/>
-              </w:rPr>
-            </w:pPr>
-            <w:r>
-              <w:rPr>
-                <w:sz w:val="24"/>
-                <w:szCs w:val="24"/>
-              </w:rPr>
-              <w:t>Modification should be saved with success message.</w:t>
-            </w:r>
-          </w:p>
-        </w:tc>
-        <w:tc>
-          <w:tcPr>
-            <w:tcW w:w="1558" w:type="dxa"/>
-          </w:tcPr>
-          <w:p>
-            <w:pPr>
-              <w:jc w:val="both"/>
-              <w:rPr>
-                <w:sz w:val="24"/>
-                <w:szCs w:val="24"/>
-              </w:rPr>
-            </w:pPr>
-            <w:r>
-              <w:rPr>
-                <w:sz w:val="24"/>
-                <w:szCs w:val="24"/>
-              </w:rPr>
-              <w:t>Modification has been saved but there is a wrong alert message instead of success message.</w:t>
-            </w:r>
-          </w:p>
-        </w:tc>
-        <w:tc>
-          <w:tcPr>
-            <w:tcW w:w="1558" w:type="dxa"/>
-          </w:tcPr>
-          <w:p>
-            <w:pPr>
-              <w:jc w:val="both"/>
-              <w:rPr>
-                <w:sz w:val="24"/>
-                <w:szCs w:val="24"/>
-              </w:rPr>
-            </w:pPr>
-            <w:r>
-              <w:rPr>
-                <w:sz w:val="24"/>
-                <w:szCs w:val="24"/>
-                <w:highlight w:val="yellow"/>
-              </w:rPr>
-              <w:t>Partially passed.</w:t>
+            <w:tcW w:w="3225" w:type="dxa"/>
+          </w:tcPr>
+          <w:p>
+            <w:pPr>
+              <w:rPr>
+                <w:sz w:val="24"/>
+                <w:szCs w:val="24"/>
+              </w:rPr>
+            </w:pPr>
+            <w:r>
+              <w:rPr>
+                <w:sz w:val="24"/>
+                <w:szCs w:val="24"/>
+              </w:rPr>
+              <w:t>(1) Execute 2</w:t>
+            </w:r>
+            <w:r>
+              <w:rPr>
+                <w:sz w:val="24"/>
+                <w:szCs w:val="24"/>
+                <w:vertAlign w:val="superscript"/>
+              </w:rPr>
+              <w:t>nd</w:t>
+            </w:r>
+            <w:r>
+              <w:rPr>
+                <w:sz w:val="24"/>
+                <w:szCs w:val="24"/>
+              </w:rPr>
+              <w:t xml:space="preserve"> test case.</w:t>
+            </w:r>
+          </w:p>
+          <w:p>
+            <w:pPr>
+              <w:rPr>
+                <w:sz w:val="24"/>
+                <w:szCs w:val="24"/>
+              </w:rPr>
+            </w:pPr>
+            <w:r>
+              <w:rPr>
+                <w:sz w:val="24"/>
+                <w:szCs w:val="24"/>
+              </w:rPr>
+              <w:t>(2</w:t>
+            </w:r>
+            <w:r>
+              <w:rPr>
+                <w:sz w:val="24"/>
+                <w:szCs w:val="24"/>
+              </w:rPr>
+              <w:t>) Click “Edit Customer”.</w:t>
+            </w:r>
+          </w:p>
+          <w:p>
+            <w:pPr>
+              <w:rPr>
+                <w:sz w:val="24"/>
+                <w:szCs w:val="24"/>
+              </w:rPr>
+            </w:pPr>
+            <w:r>
+              <w:rPr>
+                <w:sz w:val="24"/>
+                <w:szCs w:val="24"/>
+              </w:rPr>
+              <w:t>(3</w:t>
+            </w:r>
+            <w:r>
+              <w:rPr>
+                <w:sz w:val="24"/>
+                <w:szCs w:val="24"/>
+              </w:rPr>
+              <w:t>) Input customer ID.</w:t>
+            </w:r>
+          </w:p>
+          <w:p>
+            <w:pPr>
+              <w:rPr>
+                <w:sz w:val="24"/>
+                <w:szCs w:val="24"/>
+              </w:rPr>
+            </w:pPr>
+            <w:r>
+              <w:rPr>
+                <w:sz w:val="24"/>
+                <w:szCs w:val="24"/>
+              </w:rPr>
+              <w:t>(4</w:t>
+            </w:r>
+            <w:r>
+              <w:rPr>
+                <w:sz w:val="24"/>
+                <w:szCs w:val="24"/>
+              </w:rPr>
+              <w:t>) Click ‘Submit”</w:t>
+            </w:r>
+            <w:r>
+              <w:rPr>
+                <w:sz w:val="24"/>
+                <w:szCs w:val="24"/>
+              </w:rPr>
+              <w:t>.</w:t>
+            </w:r>
+          </w:p>
+          <w:p>
+            <w:pPr>
+              <w:rPr>
+                <w:sz w:val="24"/>
+                <w:szCs w:val="24"/>
+              </w:rPr>
+            </w:pPr>
+            <w:r>
+              <w:rPr>
+                <w:sz w:val="24"/>
+                <w:szCs w:val="24"/>
+              </w:rPr>
+              <w:t>(5</w:t>
+            </w:r>
+            <w:r>
+              <w:rPr>
+                <w:sz w:val="24"/>
+                <w:szCs w:val="24"/>
+              </w:rPr>
+              <w:t>) Edit accessible field.</w:t>
+            </w:r>
+          </w:p>
+          <w:p>
+            <w:pPr>
+              <w:rPr>
+                <w:sz w:val="24"/>
+                <w:szCs w:val="24"/>
+              </w:rPr>
+            </w:pPr>
+            <w:r>
+              <w:rPr>
+                <w:sz w:val="24"/>
+                <w:szCs w:val="24"/>
+              </w:rPr>
+              <w:t>(6</w:t>
             </w:r>
             <w:bookmarkStart w:id="0" w:name="_GoBack"/>
             <w:bookmarkEnd w:id="0"/>
+            <w:r>
+              <w:rPr>
+                <w:sz w:val="24"/>
+                <w:szCs w:val="24"/>
+              </w:rPr>
+              <w:t>) Hit enter.</w:t>
+            </w:r>
+          </w:p>
+        </w:tc>
+        <w:tc>
+          <w:tcPr>
+            <w:tcW w:w="1710" w:type="dxa"/>
+          </w:tcPr>
+          <w:p>
+            <w:pPr>
+              <w:jc w:val="both"/>
+              <w:rPr>
+                <w:sz w:val="24"/>
+                <w:szCs w:val="24"/>
+              </w:rPr>
+            </w:pPr>
+            <w:r>
+              <w:rPr>
+                <w:sz w:val="24"/>
+                <w:szCs w:val="24"/>
+              </w:rPr>
+              <w:t>TC_002</w:t>
+            </w:r>
+          </w:p>
+        </w:tc>
+        <w:tc>
+          <w:tcPr>
+            <w:tcW w:w="2340" w:type="dxa"/>
+          </w:tcPr>
+          <w:p>
+            <w:pPr>
+              <w:rPr>
+                <w:sz w:val="24"/>
+                <w:szCs w:val="24"/>
+              </w:rPr>
+            </w:pPr>
+            <w:r>
+              <w:rPr>
+                <w:sz w:val="24"/>
+                <w:szCs w:val="24"/>
+              </w:rPr>
+              <w:t xml:space="preserve">Address: </w:t>
+            </w:r>
+            <w:proofErr w:type="spellStart"/>
+            <w:r>
+              <w:rPr>
+                <w:sz w:val="24"/>
+                <w:szCs w:val="24"/>
+              </w:rPr>
+              <w:t>Pallabi</w:t>
+            </w:r>
+            <w:proofErr w:type="spellEnd"/>
+          </w:p>
+        </w:tc>
+        <w:tc>
+          <w:tcPr>
+            <w:tcW w:w="2070" w:type="dxa"/>
+          </w:tcPr>
+          <w:p>
+            <w:pPr>
+              <w:rPr>
+                <w:sz w:val="24"/>
+                <w:szCs w:val="24"/>
+              </w:rPr>
+            </w:pPr>
+            <w:r>
+              <w:rPr>
+                <w:sz w:val="24"/>
+                <w:szCs w:val="24"/>
+              </w:rPr>
+              <w:t>Modification should be saved with success message.</w:t>
+            </w:r>
+          </w:p>
+        </w:tc>
+        <w:tc>
+          <w:tcPr>
+            <w:tcW w:w="1800" w:type="dxa"/>
+          </w:tcPr>
+          <w:p>
+            <w:pPr>
+              <w:jc w:val="both"/>
+              <w:rPr>
+                <w:sz w:val="24"/>
+                <w:szCs w:val="24"/>
+              </w:rPr>
+            </w:pPr>
+            <w:r>
+              <w:rPr>
+                <w:sz w:val="24"/>
+                <w:szCs w:val="24"/>
+              </w:rPr>
+              <w:t>Modification has been saved but there is a wrong alert message instead of success message.</w:t>
+            </w:r>
+          </w:p>
+        </w:tc>
+        <w:tc>
+          <w:tcPr>
+            <w:tcW w:w="1080" w:type="dxa"/>
+          </w:tcPr>
+          <w:p>
+            <w:pPr>
+              <w:jc w:val="both"/>
+              <w:rPr>
+                <w:sz w:val="24"/>
+                <w:szCs w:val="24"/>
+              </w:rPr>
+            </w:pPr>
+            <w:r>
+              <w:rPr>
+                <w:sz w:val="24"/>
+                <w:szCs w:val="24"/>
+                <w:highlight w:val="yellow"/>
+              </w:rPr>
+              <w:t>Partially passed.</w:t>
+            </w:r>
           </w:p>
         </w:tc>
       </w:tr>
@@ -1297,7 +1574,7 @@
       </w:pPr>
     </w:p>
     <w:sectPr>
-      <w:pgSz w:w="12240" w:h="15840"/>
+      <w:pgSz w:w="15840" w:h="12240" w:orient="landscape"/>
       <w:pgMar w:top="720" w:right="720" w:bottom="720" w:left="720" w:header="720" w:footer="720" w:gutter="0"/>
       <w:cols w:space="720"/>
       <w:docGrid w:linePitch="360"/>

</xml_diff>